<commit_message>
Meetrapport Week 3 - Edge Detection en kleine aanpassing in Edge Detection StudentPreProcessing
</commit_message>
<xml_diff>
--- a/meetrapporten/working/Meetrapport Week 3 - Edge Detection.docx
+++ b/meetrapporten/working/Meetrapport Week 3 - Edge Detection.docx
@@ -33,12 +33,28 @@
         </w:rPr>
         <w:t xml:space="preserve"> - </w:t>
       </w:r>
-      <w:r>
-        <w:rPr>
-          <w:lang w:val="nl-NL"/>
-        </w:rPr>
-        <w:t>Edge Detection</w:t>
-      </w:r>
+      <w:proofErr w:type="spellStart"/>
+      <w:r>
+        <w:rPr>
+          <w:lang w:val="nl-NL"/>
+        </w:rPr>
+        <w:t>Edge</w:t>
+      </w:r>
+      <w:proofErr w:type="spellEnd"/>
+      <w:r>
+        <w:rPr>
+          <w:lang w:val="nl-NL"/>
+        </w:rPr>
+        <w:t xml:space="preserve"> </w:t>
+      </w:r>
+      <w:proofErr w:type="spellStart"/>
+      <w:r>
+        <w:rPr>
+          <w:lang w:val="nl-NL"/>
+        </w:rPr>
+        <w:t>Detection</w:t>
+      </w:r>
+      <w:proofErr w:type="spellEnd"/>
     </w:p>
     <w:p>
       <w:pPr>
@@ -80,17 +96,47 @@
         </w:rPr>
         <w:t xml:space="preserve"> </w:t>
       </w:r>
-      <w:r>
-        <w:rPr>
-          <w:lang w:val="nl-NL"/>
-        </w:rPr>
-        <w:t>Arends en Coen Andriessen Week 3 - Edge Detection</w:t>
-      </w:r>
-      <w:r>
-        <w:rPr>
-          <w:lang w:val="nl-NL"/>
-        </w:rPr>
-        <w:t xml:space="preserve"> Versie 1.1</w:t>
+      <w:proofErr w:type="spellStart"/>
+      <w:r>
+        <w:rPr>
+          <w:lang w:val="nl-NL"/>
+        </w:rPr>
+        <w:t>Arends</w:t>
+      </w:r>
+      <w:proofErr w:type="spellEnd"/>
+      <w:r>
+        <w:rPr>
+          <w:lang w:val="nl-NL"/>
+        </w:rPr>
+        <w:t xml:space="preserve"> en Coen Andriessen Week 3 - </w:t>
+      </w:r>
+      <w:proofErr w:type="spellStart"/>
+      <w:r>
+        <w:rPr>
+          <w:lang w:val="nl-NL"/>
+        </w:rPr>
+        <w:t>Edge</w:t>
+      </w:r>
+      <w:proofErr w:type="spellEnd"/>
+      <w:r>
+        <w:rPr>
+          <w:lang w:val="nl-NL"/>
+        </w:rPr>
+        <w:t xml:space="preserve"> </w:t>
+      </w:r>
+      <w:proofErr w:type="spellStart"/>
+      <w:r>
+        <w:rPr>
+          <w:lang w:val="nl-NL"/>
+        </w:rPr>
+        <w:t>Detection</w:t>
+      </w:r>
+      <w:proofErr w:type="spellEnd"/>
+      <w:r>
+        <w:rPr>
+          <w:lang w:val="nl-NL"/>
+        </w:rPr>
+        <w:t xml:space="preserve"> Versie 1.2</w:t>
       </w:r>
       <w:r>
         <w:rPr>
@@ -125,24 +171,74 @@
         </w:rPr>
         <w:t xml:space="preserve">De standaard implementatie </w:t>
       </w:r>
-      <w:r>
-        <w:rPr>
-          <w:lang w:val="nl-NL"/>
-        </w:rPr>
-        <w:t>edge detection</w:t>
-      </w:r>
+      <w:proofErr w:type="spellStart"/>
+      <w:r>
+        <w:rPr>
+          <w:lang w:val="nl-NL"/>
+        </w:rPr>
+        <w:t>edge</w:t>
+      </w:r>
+      <w:proofErr w:type="spellEnd"/>
+      <w:r>
+        <w:rPr>
+          <w:lang w:val="nl-NL"/>
+        </w:rPr>
+        <w:t xml:space="preserve"> </w:t>
+      </w:r>
+      <w:proofErr w:type="spellStart"/>
+      <w:r>
+        <w:rPr>
+          <w:lang w:val="nl-NL"/>
+        </w:rPr>
+        <w:t>detection</w:t>
+      </w:r>
+      <w:proofErr w:type="spellEnd"/>
       <w:r>
         <w:rPr>
           <w:lang w:val="nl-NL"/>
         </w:rPr>
         <w:t xml:space="preserve"> vergelijken met de gemaakte implementatie van </w:t>
       </w:r>
-      <w:r>
-        <w:rPr>
-          <w:lang w:val="nl-NL"/>
-        </w:rPr>
-        <w:t>edge detectoin</w:t>
-      </w:r>
+      <w:proofErr w:type="spellStart"/>
+      <w:r>
+        <w:rPr>
+          <w:lang w:val="nl-NL"/>
+        </w:rPr>
+        <w:t>edge</w:t>
+      </w:r>
+      <w:proofErr w:type="spellEnd"/>
+      <w:r>
+        <w:rPr>
+          <w:lang w:val="nl-NL"/>
+        </w:rPr>
+        <w:t xml:space="preserve"> </w:t>
+      </w:r>
+      <w:proofErr w:type="spellStart"/>
+      <w:r>
+        <w:rPr>
+          <w:lang w:val="nl-NL"/>
+        </w:rPr>
+        <w:t>detect</w:t>
+      </w:r>
+      <w:r>
+        <w:rPr>
+          <w:lang w:val="nl-NL"/>
+        </w:rPr>
+        <w:t>i</w:t>
+      </w:r>
+      <w:r>
+        <w:rPr>
+          <w:lang w:val="nl-NL"/>
+        </w:rPr>
+        <w:t>o</w:t>
+      </w:r>
+      <w:r>
+        <w:rPr>
+          <w:lang w:val="nl-NL"/>
+        </w:rPr>
+        <w:t>n</w:t>
+      </w:r>
+      <w:proofErr w:type="spellEnd"/>
       <w:r>
         <w:rPr>
           <w:lang w:val="nl-NL"/>
@@ -180,7 +276,19 @@
         <w:rPr>
           <w:lang w:val="nl-NL"/>
         </w:rPr>
-        <w:t xml:space="preserve">We gaan de volgende </w:t>
+        <w:t>W</w:t>
+      </w:r>
+      <w:r>
+        <w:rPr>
+          <w:lang w:val="nl-NL"/>
+        </w:rPr>
+        <w:t>ij</w:t>
+      </w:r>
+      <w:r>
+        <w:rPr>
+          <w:lang w:val="nl-NL"/>
+        </w:rPr>
+        <w:t xml:space="preserve"> gaan de volgende </w:t>
       </w:r>
       <w:r>
         <w:rPr>
@@ -188,12 +296,28 @@
         </w:rPr>
         <w:t xml:space="preserve">implementaties van </w:t>
       </w:r>
-      <w:r>
-        <w:rPr>
-          <w:lang w:val="nl-NL"/>
-        </w:rPr>
-        <w:t>edge detection</w:t>
-      </w:r>
+      <w:proofErr w:type="spellStart"/>
+      <w:r>
+        <w:rPr>
+          <w:lang w:val="nl-NL"/>
+        </w:rPr>
+        <w:t>edge</w:t>
+      </w:r>
+      <w:proofErr w:type="spellEnd"/>
+      <w:r>
+        <w:rPr>
+          <w:lang w:val="nl-NL"/>
+        </w:rPr>
+        <w:t xml:space="preserve"> </w:t>
+      </w:r>
+      <w:proofErr w:type="spellStart"/>
+      <w:r>
+        <w:rPr>
+          <w:lang w:val="nl-NL"/>
+        </w:rPr>
+        <w:t>detection</w:t>
+      </w:r>
+      <w:proofErr w:type="spellEnd"/>
       <w:r>
         <w:rPr>
           <w:lang w:val="nl-NL"/>
@@ -247,7 +371,35 @@
         <w:rPr>
           <w:lang w:val="nl-NL"/>
         </w:rPr>
-        <w:t>Wij verwachten dat de snelheden en resultaten vergelijkbaar met elkaar zijn aangezien beide implementatie gebruik maken van een laplacian kernel.</w:t>
+        <w:t xml:space="preserve">Wij verwachten dat de snelheden en resultaten vergelijkbaar met elkaar zijn aangezien beide implementatie gebruik maken van een </w:t>
+      </w:r>
+      <w:proofErr w:type="spellStart"/>
+      <w:r>
+        <w:rPr>
+          <w:lang w:val="nl-NL"/>
+        </w:rPr>
+        <w:t>laplacian</w:t>
+      </w:r>
+      <w:proofErr w:type="spellEnd"/>
+      <w:r>
+        <w:rPr>
+          <w:lang w:val="nl-NL"/>
+        </w:rPr>
+        <w:t xml:space="preserve"> </w:t>
+      </w:r>
+      <w:proofErr w:type="spellStart"/>
+      <w:r>
+        <w:rPr>
+          <w:lang w:val="nl-NL"/>
+        </w:rPr>
+        <w:t>kernel</w:t>
+      </w:r>
+      <w:proofErr w:type="spellEnd"/>
+      <w:r>
+        <w:rPr>
+          <w:lang w:val="nl-NL"/>
+        </w:rPr>
+        <w:t>.</w:t>
       </w:r>
     </w:p>
     <w:p>
@@ -280,7 +432,21 @@
         <w:rPr>
           <w:lang w:val="nl-NL"/>
         </w:rPr>
-        <w:t>van de edges die gevonden worden</w:t>
+        <w:t xml:space="preserve">van de </w:t>
+      </w:r>
+      <w:proofErr w:type="spellStart"/>
+      <w:r>
+        <w:rPr>
+          <w:lang w:val="nl-NL"/>
+        </w:rPr>
+        <w:t>edges</w:t>
+      </w:r>
+      <w:proofErr w:type="spellEnd"/>
+      <w:r>
+        <w:rPr>
+          <w:lang w:val="nl-NL"/>
+        </w:rPr>
+        <w:t xml:space="preserve"> die gevonden worden</w:t>
       </w:r>
       <w:r>
         <w:rPr>
@@ -400,6 +566,7 @@
         </w:rPr>
         <w:t xml:space="preserve">Meetresultaten over de verschillende algoritmes per afbeelding. Tijd is in </w:t>
       </w:r>
+      <w:proofErr w:type="spellStart"/>
       <w:r>
         <w:rPr>
           <w:lang w:val="nl-NL"/>
@@ -410,7 +577,14 @@
         <w:rPr>
           <w:lang w:val="nl-NL"/>
         </w:rPr>
-        <w:t>seconden.</w:t>
+        <w:t>seconden</w:t>
+      </w:r>
+      <w:proofErr w:type="spellEnd"/>
+      <w:r>
+        <w:rPr>
+          <w:lang w:val="nl-NL"/>
+        </w:rPr>
+        <w:t>.</w:t>
       </w:r>
     </w:p>
     <w:tbl>
@@ -641,8 +815,16 @@
               <w:rPr>
                 <w:lang w:val="nl-NL"/>
               </w:rPr>
-              <w:t>Snelheid in us</w:t>
-            </w:r>
+              <w:t xml:space="preserve">Snelheid in </w:t>
+            </w:r>
+            <w:proofErr w:type="spellStart"/>
+            <w:r>
+              <w:rPr>
+                <w:lang w:val="nl-NL"/>
+              </w:rPr>
+              <w:t>us</w:t>
+            </w:r>
+            <w:proofErr w:type="spellEnd"/>
           </w:p>
         </w:tc>
         <w:tc>
@@ -665,7 +847,14 @@
               <w:rPr>
                 <w:lang w:val="nl-NL"/>
               </w:rPr>
-              <w:t xml:space="preserve"> m</w:t>
+              <w:t xml:space="preserve"> </w:t>
+            </w:r>
+            <w:proofErr w:type="spellStart"/>
+            <w:r>
+              <w:rPr>
+                <w:lang w:val="nl-NL"/>
+              </w:rPr>
+              <w:t>m</w:t>
             </w:r>
             <w:r>
               <w:rPr>
@@ -673,6 +862,7 @@
               </w:rPr>
               <w:t>s</w:t>
             </w:r>
+            <w:proofErr w:type="spellEnd"/>
           </w:p>
         </w:tc>
         <w:tc>
@@ -689,7 +879,14 @@
               <w:rPr>
                 <w:lang w:val="nl-NL"/>
               </w:rPr>
-              <w:t>13 m</w:t>
+              <w:t xml:space="preserve">13 </w:t>
+            </w:r>
+            <w:proofErr w:type="spellStart"/>
+            <w:r>
+              <w:rPr>
+                <w:lang w:val="nl-NL"/>
+              </w:rPr>
+              <w:t>m</w:t>
             </w:r>
             <w:r>
               <w:rPr>
@@ -697,6 +894,7 @@
               </w:rPr>
               <w:t>s</w:t>
             </w:r>
+            <w:proofErr w:type="spellEnd"/>
           </w:p>
         </w:tc>
       </w:tr>
@@ -1083,8 +1281,16 @@
               <w:rPr>
                 <w:lang w:val="nl-NL"/>
               </w:rPr>
-              <w:t>Snelheid in us</w:t>
-            </w:r>
+              <w:t xml:space="preserve">Snelheid in </w:t>
+            </w:r>
+            <w:proofErr w:type="spellStart"/>
+            <w:r>
+              <w:rPr>
+                <w:lang w:val="nl-NL"/>
+              </w:rPr>
+              <w:t>us</w:t>
+            </w:r>
+            <w:proofErr w:type="spellEnd"/>
           </w:p>
         </w:tc>
         <w:tc>
@@ -1101,8 +1307,22 @@
               <w:rPr>
                 <w:lang w:val="nl-NL"/>
               </w:rPr>
-              <w:t>395 us</w:t>
-            </w:r>
+              <w:t xml:space="preserve">347 </w:t>
+            </w:r>
+            <w:proofErr w:type="spellStart"/>
+            <w:r>
+              <w:rPr>
+                <w:lang w:val="nl-NL"/>
+              </w:rPr>
+              <w:t>m</w:t>
+            </w:r>
+            <w:r>
+              <w:rPr>
+                <w:lang w:val="nl-NL"/>
+              </w:rPr>
+              <w:t>s</w:t>
+            </w:r>
+            <w:proofErr w:type="spellEnd"/>
           </w:p>
         </w:tc>
         <w:tc>
@@ -1119,8 +1339,28 @@
               <w:rPr>
                 <w:lang w:val="nl-NL"/>
               </w:rPr>
-              <w:t>737 us</w:t>
-            </w:r>
+              <w:t>13</w:t>
+            </w:r>
+            <w:r>
+              <w:rPr>
+                <w:lang w:val="nl-NL"/>
+              </w:rPr>
+              <w:t xml:space="preserve"> </w:t>
+            </w:r>
+            <w:proofErr w:type="spellStart"/>
+            <w:r>
+              <w:rPr>
+                <w:lang w:val="nl-NL"/>
+              </w:rPr>
+              <w:t>m</w:t>
+            </w:r>
+            <w:r>
+              <w:rPr>
+                <w:lang w:val="nl-NL"/>
+              </w:rPr>
+              <w:t>s</w:t>
+            </w:r>
+            <w:proofErr w:type="spellEnd"/>
           </w:p>
         </w:tc>
       </w:tr>
@@ -1160,9 +1400,9 @@
               </w:rPr>
               <w:drawing>
                 <wp:inline distT="0" distB="0" distL="0" distR="0">
-                  <wp:extent cx="1518533" cy="2019571"/>
-                  <wp:effectExtent l="19050" t="0" r="5467" b="0"/>
-                  <wp:docPr id="31" name="Afbeelding 31"/>
+                  <wp:extent cx="1445939" cy="1973580"/>
+                  <wp:effectExtent l="19050" t="0" r="1861" b="0"/>
+                  <wp:docPr id="4" name="Afbeelding 1"/>
                   <wp:cNvGraphicFramePr>
                     <a:graphicFrameLocks xmlns:a="http://schemas.openxmlformats.org/drawingml/2006/main" noChangeAspect="1"/>
                   </wp:cNvGraphicFramePr>
@@ -1170,7 +1410,7 @@
                     <a:graphicData uri="http://schemas.openxmlformats.org/drawingml/2006/picture">
                       <pic:pic xmlns:pic="http://schemas.openxmlformats.org/drawingml/2006/picture">
                         <pic:nvPicPr>
-                          <pic:cNvPr id="0" name="Picture 31"/>
+                          <pic:cNvPr id="0" name="Picture 1"/>
                           <pic:cNvPicPr>
                             <a:picLocks noChangeAspect="1" noChangeArrowheads="1"/>
                           </pic:cNvPicPr>
@@ -1185,7 +1425,7 @@
                         <pic:spPr bwMode="auto">
                           <a:xfrm>
                             <a:off x="0" y="0"/>
-                            <a:ext cx="1519819" cy="2021281"/>
+                            <a:ext cx="1445939" cy="1973580"/>
                           </a:xfrm>
                           <a:prstGeom prst="rect">
                             <a:avLst/>
@@ -1223,9 +1463,9 @@
               </w:rPr>
               <w:drawing>
                 <wp:inline distT="0" distB="0" distL="0" distR="0">
-                  <wp:extent cx="1517945" cy="1973580"/>
-                  <wp:effectExtent l="19050" t="0" r="6055" b="0"/>
-                  <wp:docPr id="34" name="Afbeelding 34"/>
+                  <wp:extent cx="1529183" cy="2011680"/>
+                  <wp:effectExtent l="19050" t="0" r="0" b="0"/>
+                  <wp:docPr id="7" name="Afbeelding 4"/>
                   <wp:cNvGraphicFramePr>
                     <a:graphicFrameLocks xmlns:a="http://schemas.openxmlformats.org/drawingml/2006/main" noChangeAspect="1"/>
                   </wp:cNvGraphicFramePr>
@@ -1233,7 +1473,7 @@
                     <a:graphicData uri="http://schemas.openxmlformats.org/drawingml/2006/picture">
                       <pic:pic xmlns:pic="http://schemas.openxmlformats.org/drawingml/2006/picture">
                         <pic:nvPicPr>
-                          <pic:cNvPr id="0" name="Picture 34"/>
+                          <pic:cNvPr id="0" name="Picture 4"/>
                           <pic:cNvPicPr>
                             <a:picLocks noChangeAspect="1" noChangeArrowheads="1"/>
                           </pic:cNvPicPr>
@@ -1248,7 +1488,7 @@
                         <pic:spPr bwMode="auto">
                           <a:xfrm>
                             <a:off x="0" y="0"/>
-                            <a:ext cx="1516407" cy="1971580"/>
+                            <a:ext cx="1529183" cy="2011680"/>
                           </a:xfrm>
                           <a:prstGeom prst="rect">
                             <a:avLst/>
@@ -1514,8 +1754,16 @@
               <w:rPr>
                 <w:lang w:val="nl-NL"/>
               </w:rPr>
-              <w:t>Snelheid in us</w:t>
-            </w:r>
+              <w:t xml:space="preserve">Snelheid in </w:t>
+            </w:r>
+            <w:proofErr w:type="spellStart"/>
+            <w:r>
+              <w:rPr>
+                <w:lang w:val="nl-NL"/>
+              </w:rPr>
+              <w:t>us</w:t>
+            </w:r>
+            <w:proofErr w:type="spellEnd"/>
           </w:p>
         </w:tc>
         <w:tc>
@@ -1532,8 +1780,22 @@
               <w:rPr>
                 <w:lang w:val="nl-NL"/>
               </w:rPr>
-              <w:t>428 us</w:t>
-            </w:r>
+              <w:t xml:space="preserve">354 </w:t>
+            </w:r>
+            <w:proofErr w:type="spellStart"/>
+            <w:r>
+              <w:rPr>
+                <w:lang w:val="nl-NL"/>
+              </w:rPr>
+              <w:t>m</w:t>
+            </w:r>
+            <w:r>
+              <w:rPr>
+                <w:lang w:val="nl-NL"/>
+              </w:rPr>
+              <w:t>s</w:t>
+            </w:r>
+            <w:proofErr w:type="spellEnd"/>
           </w:p>
         </w:tc>
         <w:tc>
@@ -1550,8 +1812,22 @@
               <w:rPr>
                 <w:lang w:val="nl-NL"/>
               </w:rPr>
-              <w:t>1094 us</w:t>
-            </w:r>
+              <w:t xml:space="preserve">13 </w:t>
+            </w:r>
+            <w:proofErr w:type="spellStart"/>
+            <w:r>
+              <w:rPr>
+                <w:lang w:val="nl-NL"/>
+              </w:rPr>
+              <w:t>m</w:t>
+            </w:r>
+            <w:r>
+              <w:rPr>
+                <w:lang w:val="nl-NL"/>
+              </w:rPr>
+              <w:t>s</w:t>
+            </w:r>
+            <w:proofErr w:type="spellEnd"/>
           </w:p>
         </w:tc>
       </w:tr>
@@ -1591,9 +1867,9 @@
               </w:rPr>
               <w:drawing>
                 <wp:inline distT="0" distB="0" distL="0" distR="0">
-                  <wp:extent cx="1577340" cy="2044504"/>
-                  <wp:effectExtent l="19050" t="0" r="3810" b="0"/>
-                  <wp:docPr id="10" name="Afbeelding 10"/>
+                  <wp:extent cx="1554712" cy="2011680"/>
+                  <wp:effectExtent l="19050" t="0" r="7388" b="0"/>
+                  <wp:docPr id="12" name="Afbeelding 10"/>
                   <wp:cNvGraphicFramePr>
                     <a:graphicFrameLocks xmlns:a="http://schemas.openxmlformats.org/drawingml/2006/main" noChangeAspect="1"/>
                   </wp:cNvGraphicFramePr>
@@ -1616,7 +1892,7 @@
                         <pic:spPr bwMode="auto">
                           <a:xfrm>
                             <a:off x="0" y="0"/>
-                            <a:ext cx="1577764" cy="2045053"/>
+                            <a:ext cx="1554712" cy="2011680"/>
                           </a:xfrm>
                           <a:prstGeom prst="rect">
                             <a:avLst/>
@@ -1654,9 +1930,9 @@
               </w:rPr>
               <w:drawing>
                 <wp:inline distT="0" distB="0" distL="0" distR="0">
-                  <wp:extent cx="1482599" cy="1958340"/>
-                  <wp:effectExtent l="19050" t="0" r="3301" b="0"/>
-                  <wp:docPr id="16" name="Afbeelding 16"/>
+                  <wp:extent cx="1558290" cy="2011192"/>
+                  <wp:effectExtent l="19050" t="0" r="3810" b="0"/>
+                  <wp:docPr id="11" name="Afbeelding 7"/>
                   <wp:cNvGraphicFramePr>
                     <a:graphicFrameLocks xmlns:a="http://schemas.openxmlformats.org/drawingml/2006/main" noChangeAspect="1"/>
                   </wp:cNvGraphicFramePr>
@@ -1664,7 +1940,7 @@
                     <a:graphicData uri="http://schemas.openxmlformats.org/drawingml/2006/picture">
                       <pic:pic xmlns:pic="http://schemas.openxmlformats.org/drawingml/2006/picture">
                         <pic:nvPicPr>
-                          <pic:cNvPr id="0" name="Picture 16"/>
+                          <pic:cNvPr id="0" name="Picture 7"/>
                           <pic:cNvPicPr>
                             <a:picLocks noChangeAspect="1" noChangeArrowheads="1"/>
                           </pic:cNvPicPr>
@@ -1679,7 +1955,7 @@
                         <pic:spPr bwMode="auto">
                           <a:xfrm>
                             <a:off x="0" y="0"/>
-                            <a:ext cx="1482599" cy="1958340"/>
+                            <a:ext cx="1558290" cy="2011192"/>
                           </a:xfrm>
                           <a:prstGeom prst="rect">
                             <a:avLst/>
@@ -1937,8 +2213,16 @@
               <w:rPr>
                 <w:lang w:val="nl-NL"/>
               </w:rPr>
-              <w:t>Snelheid in us</w:t>
-            </w:r>
+              <w:t xml:space="preserve">Snelheid in </w:t>
+            </w:r>
+            <w:proofErr w:type="spellStart"/>
+            <w:r>
+              <w:rPr>
+                <w:lang w:val="nl-NL"/>
+              </w:rPr>
+              <w:t>us</w:t>
+            </w:r>
+            <w:proofErr w:type="spellEnd"/>
           </w:p>
         </w:tc>
         <w:tc>
@@ -1957,7 +2241,14 @@
                 <w:noProof/>
                 <w:lang w:val="nl-NL" w:eastAsia="nl-NL"/>
               </w:rPr>
-              <w:t>489 us</w:t>
+              <w:t>348 m</w:t>
+            </w:r>
+            <w:r>
+              <w:rPr>
+                <w:noProof/>
+                <w:lang w:val="nl-NL" w:eastAsia="nl-NL"/>
+              </w:rPr>
+              <w:t>s</w:t>
             </w:r>
           </w:p>
         </w:tc>
@@ -1975,8 +2266,22 @@
               <w:rPr>
                 <w:lang w:val="nl-NL"/>
               </w:rPr>
-              <w:t>761 us</w:t>
-            </w:r>
+              <w:t xml:space="preserve">13 </w:t>
+            </w:r>
+            <w:proofErr w:type="spellStart"/>
+            <w:r>
+              <w:rPr>
+                <w:lang w:val="nl-NL"/>
+              </w:rPr>
+              <w:t>m</w:t>
+            </w:r>
+            <w:r>
+              <w:rPr>
+                <w:lang w:val="nl-NL"/>
+              </w:rPr>
+              <w:t>s</w:t>
+            </w:r>
+            <w:proofErr w:type="spellEnd"/>
           </w:p>
         </w:tc>
       </w:tr>
@@ -2017,9 +2322,9 @@
               </w:rPr>
               <w:drawing>
                 <wp:inline distT="0" distB="0" distL="0" distR="0">
-                  <wp:extent cx="1405890" cy="1868951"/>
+                  <wp:extent cx="1367790" cy="1862054"/>
                   <wp:effectExtent l="19050" t="0" r="3810" b="0"/>
-                  <wp:docPr id="25" name="Afbeelding 25"/>
+                  <wp:docPr id="14" name="Afbeelding 13"/>
                   <wp:cNvGraphicFramePr>
                     <a:graphicFrameLocks xmlns:a="http://schemas.openxmlformats.org/drawingml/2006/main" noChangeAspect="1"/>
                   </wp:cNvGraphicFramePr>
@@ -2027,7 +2332,7 @@
                     <a:graphicData uri="http://schemas.openxmlformats.org/drawingml/2006/picture">
                       <pic:pic xmlns:pic="http://schemas.openxmlformats.org/drawingml/2006/picture">
                         <pic:nvPicPr>
-                          <pic:cNvPr id="0" name="Picture 25"/>
+                          <pic:cNvPr id="0" name="Picture 13"/>
                           <pic:cNvPicPr>
                             <a:picLocks noChangeAspect="1" noChangeArrowheads="1"/>
                           </pic:cNvPicPr>
@@ -2042,7 +2347,7 @@
                         <pic:spPr bwMode="auto">
                           <a:xfrm>
                             <a:off x="0" y="0"/>
-                            <a:ext cx="1405890" cy="1868951"/>
+                            <a:ext cx="1367790" cy="1862054"/>
                           </a:xfrm>
                           <a:prstGeom prst="rect">
                             <a:avLst/>
@@ -2080,9 +2385,9 @@
               </w:rPr>
               <w:drawing>
                 <wp:inline distT="0" distB="0" distL="0" distR="0">
-                  <wp:extent cx="1371600" cy="1832721"/>
-                  <wp:effectExtent l="19050" t="0" r="0" b="0"/>
-                  <wp:docPr id="22" name="Afbeelding 22"/>
+                  <wp:extent cx="1440180" cy="1906478"/>
+                  <wp:effectExtent l="19050" t="0" r="7620" b="0"/>
+                  <wp:docPr id="15" name="Afbeelding 16"/>
                   <wp:cNvGraphicFramePr>
                     <a:graphicFrameLocks xmlns:a="http://schemas.openxmlformats.org/drawingml/2006/main" noChangeAspect="1"/>
                   </wp:cNvGraphicFramePr>
@@ -2090,7 +2395,7 @@
                     <a:graphicData uri="http://schemas.openxmlformats.org/drawingml/2006/picture">
                       <pic:pic xmlns:pic="http://schemas.openxmlformats.org/drawingml/2006/picture">
                         <pic:nvPicPr>
-                          <pic:cNvPr id="0" name="Picture 22"/>
+                          <pic:cNvPr id="0" name="Picture 16"/>
                           <pic:cNvPicPr>
                             <a:picLocks noChangeAspect="1" noChangeArrowheads="1"/>
                           </pic:cNvPicPr>
@@ -2105,7 +2410,7 @@
                         <pic:spPr bwMode="auto">
                           <a:xfrm>
                             <a:off x="0" y="0"/>
-                            <a:ext cx="1375963" cy="1838550"/>
+                            <a:ext cx="1441395" cy="1908087"/>
                           </a:xfrm>
                           <a:prstGeom prst="rect">
                             <a:avLst/>
@@ -2165,7 +2470,7 @@
         <w:rPr>
           <w:lang w:val="nl-NL"/>
         </w:rPr>
-        <w:t>Bij de meetresultaten is goed te zien dat de student implementatie sneller is dan de standaard implementatie. De student implementatie maakt gebruik van schatting van punten die niet gevonden worden. Op de bovenstaande afbeeldingen heeft dit goed gewerkt echter bij de female-1 gaat de schatting flink fout. Wel is duidelijk dat de student implementatie ook betere resultaten geeft.</w:t>
+        <w:t>Bij de meetresultaten is te zien dat de standaard. implementatie duidelijk sneller is dan de student implementatie. Beide implementatie verschillen qua robuustheid en resultaat niet met elkaar. Elke afbeelding resulteerde in een vergelijkbaar resultaat.</w:t>
       </w:r>
     </w:p>
     <w:p>
@@ -2198,13 +2503,61 @@
         <w:rPr>
           <w:lang w:val="nl-NL"/>
         </w:rPr>
-        <w:t xml:space="preserve">Aan de hand van de meetresultaten zijn we tot de conclusie gekomen dat </w:t>
-      </w:r>
-      <w:r>
-        <w:rPr>
-          <w:lang w:val="nl-NL"/>
-        </w:rPr>
-        <w:t>de student implementatie op snelheid, robuustheid en resultaten beter scoort dan de standaard implementatie. Soms geeft de student implementatie niet de juiste geschatte kincontoeren maar dit kan verwaarloost worden.</w:t>
+        <w:t>Aan de h</w:t>
+      </w:r>
+      <w:r>
+        <w:rPr>
+          <w:lang w:val="nl-NL"/>
+        </w:rPr>
+        <w:t>and van de meetresultaten zijn wij</w:t>
+      </w:r>
+      <w:r>
+        <w:rPr>
+          <w:lang w:val="nl-NL"/>
+        </w:rPr>
+        <w:t xml:space="preserve"> tot de conclusie gekomen dat </w:t>
+      </w:r>
+      <w:r>
+        <w:rPr>
+          <w:lang w:val="nl-NL"/>
+        </w:rPr>
+        <w:t xml:space="preserve">de </w:t>
+      </w:r>
+      <w:r>
+        <w:rPr>
+          <w:lang w:val="nl-NL"/>
+        </w:rPr>
+        <w:t>standaard</w:t>
+      </w:r>
+      <w:r>
+        <w:rPr>
+          <w:lang w:val="nl-NL"/>
+        </w:rPr>
+        <w:t xml:space="preserve"> implementatie op snelheid</w:t>
+      </w:r>
+      <w:r>
+        <w:rPr>
+          <w:lang w:val="nl-NL"/>
+        </w:rPr>
+        <w:t xml:space="preserve"> beter scoort dan de student implementatie</w:t>
+      </w:r>
+      <w:r>
+        <w:rPr>
+          <w:lang w:val="nl-NL"/>
+        </w:rPr>
+        <w:t xml:space="preserve">. Op robuustheid en resultaat zijn de implementaties met elkaar te vergelijken. Wij zijn tot de conclusie gekomen dat hierdoor de standaard implementatie het beste </w:t>
+      </w:r>
+      <w:r>
+        <w:rPr>
+          <w:lang w:val="nl-NL"/>
+        </w:rPr>
+        <w:t>functioneert</w:t>
+      </w:r>
+      <w:r>
+        <w:rPr>
+          <w:lang w:val="nl-NL"/>
+        </w:rPr>
+        <w:t>.</w:t>
       </w:r>
     </w:p>
     <w:p>
@@ -2243,7 +2596,79 @@
         <w:rPr>
           <w:lang w:val="nl-NL"/>
         </w:rPr>
-        <w:t>gesteld dat de standaard implementatie sneller zou zijn dan de student implementatie. Uit de meetresultaten is gebleken dat de student implementatie sneller werkt. De robuustheid en resultaten zijn van de student implementatie ook beter dan de standaard implementatie. Aan de hand van de meetresultaten kunnen we tot de conclusie komen dat de student implementatie beter werkt dan de standaard implementatie.</w:t>
+        <w:t xml:space="preserve">gesteld dat de standaard implementatie </w:t>
+      </w:r>
+      <w:r>
+        <w:rPr>
+          <w:lang w:val="nl-NL"/>
+        </w:rPr>
+        <w:t>weinig tot niet zal verschillen met de student implementatie</w:t>
+      </w:r>
+      <w:r>
+        <w:rPr>
+          <w:lang w:val="nl-NL"/>
+        </w:rPr>
+        <w:t xml:space="preserve">. Uit de meetresultaten is gebleken dat de </w:t>
+      </w:r>
+      <w:r>
+        <w:rPr>
+          <w:lang w:val="nl-NL"/>
+        </w:rPr>
+        <w:t>standaard</w:t>
+      </w:r>
+      <w:r>
+        <w:rPr>
+          <w:lang w:val="nl-NL"/>
+        </w:rPr>
+        <w:t xml:space="preserve"> implementatie sneller werkt. De robuustheid en resultaten zijn van </w:t>
+      </w:r>
+      <w:r>
+        <w:rPr>
+          <w:lang w:val="nl-NL"/>
+        </w:rPr>
+        <w:t>beide implementaties verschillen weinig tot niet met elkaar</w:t>
+      </w:r>
+      <w:r>
+        <w:rPr>
+          <w:lang w:val="nl-NL"/>
+        </w:rPr>
+        <w:t>. Aan de hand van de meetresultaten kunnen w</w:t>
+      </w:r>
+      <w:r>
+        <w:rPr>
+          <w:lang w:val="nl-NL"/>
+        </w:rPr>
+        <w:t>ij</w:t>
+      </w:r>
+      <w:r>
+        <w:rPr>
+          <w:lang w:val="nl-NL"/>
+        </w:rPr>
+        <w:t xml:space="preserve"> tot de conclusie komen dat de </w:t>
+      </w:r>
+      <w:r>
+        <w:rPr>
+          <w:lang w:val="nl-NL"/>
+        </w:rPr>
+        <w:t>standaard</w:t>
+      </w:r>
+      <w:r>
+        <w:rPr>
+          <w:lang w:val="nl-NL"/>
+        </w:rPr>
+        <w:t xml:space="preserve"> implementatie beter werkt dan de </w:t>
+      </w:r>
+      <w:r>
+        <w:rPr>
+          <w:lang w:val="nl-NL"/>
+        </w:rPr>
+        <w:t>student</w:t>
+      </w:r>
+      <w:r>
+        <w:rPr>
+          <w:lang w:val="nl-NL"/>
+        </w:rPr>
+        <w:t xml:space="preserve"> implementatie.</w:t>
       </w:r>
     </w:p>
     <w:sectPr>
@@ -4634,7 +5059,7 @@
 </file>
 
 <file path=customXml/itemProps1.xml><?xml version="1.0" encoding="utf-8"?>
-<ds:datastoreItem xmlns:ds="http://schemas.openxmlformats.org/officeDocument/2006/customXml" ds:itemID="{B0982109-877D-4DE6-A4E2-18A450BD19D7}">
+<ds:datastoreItem xmlns:ds="http://schemas.openxmlformats.org/officeDocument/2006/customXml" ds:itemID="{F8F15561-D794-47BB-844E-8CB64955AA94}">
   <ds:schemaRefs>
     <ds:schemaRef ds:uri="http://schemas.openxmlformats.org/officeDocument/2006/bibliography"/>
   </ds:schemaRefs>

</xml_diff>